<commit_message>
Finished model output section, added subsection headers to previous sections
</commit_message>
<xml_diff>
--- a/Chapter1/UTCDW_Guidebook_Section1_introduction.docx
+++ b/Chapter1/UTCDW_Guidebook_Section1_introduction.docx
@@ -318,19 +318,7 @@
         <w:rPr>
           <w:lang w:val="en-CA"/>
         </w:rPr>
-        <w:t xml:space="preserve">discuss the basics of post-processing climate change projections to make them appropriate and useful for local-scale </w:t>
-      </w:r>
-      <w:r>
-        <w:rPr>
-          <w:lang w:val="en-CA"/>
-        </w:rPr>
-        <w:t>applications</w:t>
-      </w:r>
-      <w:r>
-        <w:rPr>
-          <w:lang w:val="en-CA"/>
-        </w:rPr>
-        <w:t xml:space="preserve"> (</w:t>
+        <w:t>discuss the basics of post-processing climate change projections to make them appropriate and useful for local-scale applications (</w:t>
       </w:r>
       <w:proofErr w:type="gramStart"/>
       <w:r>
@@ -638,13 +626,7 @@
         <w:rPr>
           <w:lang w:val="en-CA"/>
         </w:rPr>
-        <w:t xml:space="preserve"> at the University of Toronto, or a cloud computing service such as Amazon Web Services. Certain free-to-use climate analytics platforms are available, such as PAVICS [URL:</w:t>
-      </w:r>
-      <w:r>
-        <w:rPr>
-          <w:lang w:val="en-CA"/>
-        </w:rPr>
-        <w:t xml:space="preserve"> </w:t>
+        <w:t xml:space="preserve"> at the University of Toronto, or a cloud computing service such as Amazon Web Services. Certain free-to-use climate analytics platforms are available, such as PAVICS [URL: </w:t>
       </w:r>
       <w:hyperlink r:id="rId5" w:history="1">
         <w:r>
@@ -750,13 +732,7 @@
         <w:rPr>
           <w:lang w:val="en-CA"/>
         </w:rPr>
-        <w:t>Wilks, 2019)</w:t>
-      </w:r>
-      <w:r>
-        <w:rPr>
-          <w:lang w:val="en-CA"/>
-        </w:rPr>
-        <w:t xml:space="preserve"> [UofT Libraries Permalink: </w:t>
+        <w:t xml:space="preserve">Wilks, 2019) [UofT Libraries Permalink: </w:t>
       </w:r>
       <w:r>
         <w:rPr>
@@ -1692,6 +1668,56 @@
           <w:lang w:val="en-CA"/>
         </w:rPr>
         <w:t>for downloading data files)</w:t>
+      </w:r>
+    </w:p>
+    <w:p>
+      <w:pPr>
+        <w:pStyle w:val="ListParagraph"/>
+        <w:numPr>
+          <w:ilvl w:val="0"/>
+          <w:numId w:val="1"/>
+        </w:numPr>
+        <w:rPr>
+          <w:rFonts w:ascii="Andale Mono" w:hAnsi="Andale Mono"/>
+          <w:lang w:val="en-CA"/>
+        </w:rPr>
+      </w:pPr>
+      <w:proofErr w:type="spellStart"/>
+      <w:r>
+        <w:rPr>
+          <w:rFonts w:ascii="Andale Mono" w:hAnsi="Andale Mono"/>
+          <w:lang w:val="en-CA"/>
+        </w:rPr>
+        <w:t>tdqm</w:t>
+      </w:r>
+      <w:proofErr w:type="spellEnd"/>
+      <w:r>
+        <w:rPr>
+          <w:rFonts w:ascii="Andale Mono" w:hAnsi="Andale Mono"/>
+          <w:lang w:val="en-CA"/>
+        </w:rPr>
+        <w:t xml:space="preserve"> </w:t>
+      </w:r>
+      <w:r>
+        <w:rPr>
+          <w:rFonts w:ascii="Calibri" w:hAnsi="Calibri" w:cs="Calibri"/>
+          <w:lang w:val="en-CA"/>
+        </w:rPr>
+        <w:t>(</w:t>
+      </w:r>
+      <w:r>
+        <w:rPr>
+          <w:rFonts w:ascii="Calibri" w:hAnsi="Calibri" w:cs="Calibri"/>
+          <w:lang w:val="en-CA"/>
+        </w:rPr>
+        <w:t>progress bar for downloading data</w:t>
+      </w:r>
+      <w:r>
+        <w:rPr>
+          <w:rFonts w:ascii="Calibri" w:hAnsi="Calibri" w:cs="Calibri"/>
+          <w:lang w:val="en-CA"/>
+        </w:rPr>
+        <w:t>)</w:t>
       </w:r>
     </w:p>
     <w:p>

</xml_diff>